<commit_message>
Fixed diagramm mistake in Report
</commit_message>
<xml_diff>
--- a/Report.docx
+++ b/Report.docx
@@ -2435,7 +2435,7 @@
         </w:rPr>
         <w:lastRenderedPageBreak/>
         <w:drawing>
-          <wp:anchor distT="0" distB="0" distL="114300" distR="114300" simplePos="0" relativeHeight="251664384" behindDoc="1" locked="0" layoutInCell="1" allowOverlap="1" wp14:anchorId="52E5BA50" wp14:editId="6295D378">
+          <wp:anchor distT="0" distB="0" distL="114300" distR="114300" simplePos="0" relativeHeight="251664384" behindDoc="1" locked="0" layoutInCell="1" allowOverlap="1" wp14:anchorId="52E5BA50" wp14:editId="36C52A33">
             <wp:simplePos x="0" y="0"/>
             <wp:positionH relativeFrom="page">
               <wp:posOffset>3093720</wp:posOffset>
@@ -2443,13 +2443,13 @@
             <wp:positionV relativeFrom="paragraph">
               <wp:posOffset>91440</wp:posOffset>
             </wp:positionV>
-            <wp:extent cx="4231005" cy="8091170"/>
-            <wp:effectExtent l="0" t="0" r="0" b="5080"/>
+            <wp:extent cx="4231005" cy="8089900"/>
+            <wp:effectExtent l="0" t="0" r="0" b="6350"/>
             <wp:wrapTight wrapText="bothSides">
               <wp:wrapPolygon edited="0">
                 <wp:start x="0" y="0"/>
-                <wp:lineTo x="0" y="21563"/>
-                <wp:lineTo x="21493" y="21563"/>
+                <wp:lineTo x="0" y="21566"/>
+                <wp:lineTo x="21493" y="21566"/>
                 <wp:lineTo x="21493" y="0"/>
                 <wp:lineTo x="0" y="0"/>
               </wp:wrapPolygon>
@@ -2482,7 +2482,7 @@
                   <pic:spPr bwMode="auto">
                     <a:xfrm>
                       <a:off x="0" y="0"/>
-                      <a:ext cx="4231005" cy="8091170"/>
+                      <a:ext cx="4231005" cy="8089900"/>
                     </a:xfrm>
                     <a:prstGeom prst="rect">
                       <a:avLst/>

</xml_diff>